<commit_message>
:wrench: Start with pathfinding
ook het doolhof kan nu zelf mee volgen. en heeft een startput en een eindpunt
</commit_message>
<xml_diff>
--- a/Electric Maze/onderzoek/Maze Generator Deep dive.docx
+++ b/Electric Maze/onderzoek/Maze Generator Deep dive.docx
@@ -221,6 +221,70 @@
                 <w:lang w:val="nl-NL"/>
               </w:rPr>
             </w:pPr>
+            <w:r>
+              <w:rPr>
+                <w:lang w:val="nl-NL"/>
+              </w:rPr>
+              <w:t>0.2</w:t>
+            </w:r>
+          </w:p>
+        </w:tc>
+        <w:tc>
+          <w:tcPr>
+            <w:tcW w:w="7915" w:type="dxa"/>
+          </w:tcPr>
+          <w:p>
+            <w:pPr>
+              <w:rPr>
+                <w:lang w:val="nl-NL"/>
+              </w:rPr>
+            </w:pPr>
+            <w:r>
+              <w:rPr>
+                <w:lang w:val="nl-NL"/>
+              </w:rPr>
+              <w:t>Verbetering van de design vraag en toevoegen op prototype.</w:t>
+            </w:r>
+          </w:p>
+        </w:tc>
+      </w:tr>
+      <w:tr>
+        <w:tc>
+          <w:tcPr>
+            <w:tcW w:w="1435" w:type="dxa"/>
+          </w:tcPr>
+          <w:p>
+            <w:pPr>
+              <w:rPr>
+                <w:lang w:val="nl-NL"/>
+              </w:rPr>
+            </w:pPr>
+          </w:p>
+        </w:tc>
+        <w:tc>
+          <w:tcPr>
+            <w:tcW w:w="7915" w:type="dxa"/>
+          </w:tcPr>
+          <w:p>
+            <w:pPr>
+              <w:rPr>
+                <w:lang w:val="nl-NL"/>
+              </w:rPr>
+            </w:pPr>
+          </w:p>
+        </w:tc>
+      </w:tr>
+      <w:tr>
+        <w:tc>
+          <w:tcPr>
+            <w:tcW w:w="1435" w:type="dxa"/>
+          </w:tcPr>
+          <w:p>
+            <w:pPr>
+              <w:rPr>
+                <w:lang w:val="nl-NL"/>
+              </w:rPr>
+            </w:pPr>
           </w:p>
         </w:tc>
         <w:tc>
@@ -292,6 +356,7 @@
             <w:rPr>
               <w:rFonts w:eastAsiaTheme="minorEastAsia"/>
               <w:noProof/>
+              <w:lang w:val="nl-NL" w:eastAsia="nl-NL"/>
             </w:rPr>
           </w:pPr>
           <w:r>
@@ -303,7 +368,7 @@
           <w:r>
             <w:fldChar w:fldCharType="separate"/>
           </w:r>
-          <w:hyperlink w:anchor="_Toc128684674" w:history="1">
+          <w:hyperlink w:anchor="_Toc129615269" w:history="1">
             <w:r>
               <w:rPr>
                 <w:rStyle w:val="Hyperlink"/>
@@ -331,7 +396,7 @@
                 <w:noProof/>
                 <w:webHidden/>
               </w:rPr>
-              <w:instrText xml:space="preserve"> PAGEREF _Toc128684674 \h </w:instrText>
+              <w:instrText xml:space="preserve"> PAGEREF _Toc129615269 \h </w:instrText>
             </w:r>
             <w:r>
               <w:rPr>
@@ -371,15 +436,87 @@
             <w:rPr>
               <w:rFonts w:eastAsiaTheme="minorEastAsia"/>
               <w:noProof/>
+              <w:lang w:val="nl-NL" w:eastAsia="nl-NL"/>
             </w:rPr>
           </w:pPr>
-          <w:hyperlink w:anchor="_Toc128684675" w:history="1">
+          <w:hyperlink w:anchor="_Toc129615270" w:history="1">
             <w:r>
               <w:rPr>
                 <w:rStyle w:val="Hyperlink"/>
                 <w:noProof/>
                 <w:lang w:val="nl-NL"/>
               </w:rPr>
+              <w:t>Design vraag</w:t>
+            </w:r>
+            <w:r>
+              <w:rPr>
+                <w:noProof/>
+                <w:webHidden/>
+              </w:rPr>
+              <w:tab/>
+            </w:r>
+            <w:r>
+              <w:rPr>
+                <w:noProof/>
+                <w:webHidden/>
+              </w:rPr>
+              <w:fldChar w:fldCharType="begin"/>
+            </w:r>
+            <w:r>
+              <w:rPr>
+                <w:noProof/>
+                <w:webHidden/>
+              </w:rPr>
+              <w:instrText xml:space="preserve"> PAGEREF _Toc129615270 \h </w:instrText>
+            </w:r>
+            <w:r>
+              <w:rPr>
+                <w:noProof/>
+                <w:webHidden/>
+              </w:rPr>
+            </w:r>
+            <w:r>
+              <w:rPr>
+                <w:noProof/>
+                <w:webHidden/>
+              </w:rPr>
+              <w:fldChar w:fldCharType="separate"/>
+            </w:r>
+            <w:r>
+              <w:rPr>
+                <w:noProof/>
+                <w:webHidden/>
+              </w:rPr>
+              <w:t>3</w:t>
+            </w:r>
+            <w:r>
+              <w:rPr>
+                <w:noProof/>
+                <w:webHidden/>
+              </w:rPr>
+              <w:fldChar w:fldCharType="end"/>
+            </w:r>
+          </w:hyperlink>
+        </w:p>
+        <w:p>
+          <w:pPr>
+            <w:pStyle w:val="Inhopg1"/>
+            <w:tabs>
+              <w:tab w:val="right" w:leader="dot" w:pos="9350"/>
+            </w:tabs>
+            <w:rPr>
+              <w:rFonts w:eastAsiaTheme="minorEastAsia"/>
+              <w:noProof/>
+              <w:lang w:val="nl-NL" w:eastAsia="nl-NL"/>
+            </w:rPr>
+          </w:pPr>
+          <w:hyperlink w:anchor="_Toc129615271" w:history="1">
+            <w:r>
+              <w:rPr>
+                <w:rStyle w:val="Hyperlink"/>
+                <w:noProof/>
+                <w:lang w:val="nl-NL"/>
+              </w:rPr>
               <w:t>Hoofdvraag</w:t>
             </w:r>
             <w:r>
@@ -401,7 +538,7 @@
                 <w:noProof/>
                 <w:webHidden/>
               </w:rPr>
-              <w:instrText xml:space="preserve"> PAGEREF _Toc128684675 \h </w:instrText>
+              <w:instrText xml:space="preserve"> PAGEREF _Toc129615271 \h </w:instrText>
             </w:r>
             <w:r>
               <w:rPr>
@@ -441,9 +578,10 @@
             <w:rPr>
               <w:rFonts w:eastAsiaTheme="minorEastAsia"/>
               <w:noProof/>
+              <w:lang w:val="nl-NL" w:eastAsia="nl-NL"/>
             </w:rPr>
           </w:pPr>
-          <w:hyperlink w:anchor="_Toc128684676" w:history="1">
+          <w:hyperlink w:anchor="_Toc129615272" w:history="1">
             <w:r>
               <w:rPr>
                 <w:rStyle w:val="Hyperlink"/>
@@ -471,7 +609,7 @@
                 <w:noProof/>
                 <w:webHidden/>
               </w:rPr>
-              <w:instrText xml:space="preserve"> PAGEREF _Toc128684676 \h </w:instrText>
+              <w:instrText xml:space="preserve"> PAGEREF _Toc129615272 \h </w:instrText>
             </w:r>
             <w:r>
               <w:rPr>
@@ -511,9 +649,10 @@
             <w:rPr>
               <w:rFonts w:eastAsiaTheme="minorEastAsia"/>
               <w:noProof/>
+              <w:lang w:val="nl-NL" w:eastAsia="nl-NL"/>
             </w:rPr>
           </w:pPr>
-          <w:hyperlink w:anchor="_Toc128684677" w:history="1">
+          <w:hyperlink w:anchor="_Toc129615273" w:history="1">
             <w:r>
               <w:rPr>
                 <w:rStyle w:val="Hyperlink"/>
@@ -557,7 +696,7 @@
                 <w:noProof/>
                 <w:webHidden/>
               </w:rPr>
-              <w:instrText xml:space="preserve"> PAGEREF _Toc128684677 \h </w:instrText>
+              <w:instrText xml:space="preserve"> PAGEREF _Toc129615273 \h </w:instrText>
             </w:r>
             <w:r>
               <w:rPr>
@@ -597,9 +736,10 @@
             <w:rPr>
               <w:rFonts w:eastAsiaTheme="minorEastAsia"/>
               <w:noProof/>
+              <w:lang w:val="nl-NL" w:eastAsia="nl-NL"/>
             </w:rPr>
           </w:pPr>
-          <w:hyperlink w:anchor="_Toc128684678" w:history="1">
+          <w:hyperlink w:anchor="_Toc129615274" w:history="1">
             <w:r>
               <w:rPr>
                 <w:rStyle w:val="Hyperlink"/>
@@ -627,7 +767,7 @@
                 <w:noProof/>
                 <w:webHidden/>
               </w:rPr>
-              <w:instrText xml:space="preserve"> PAGEREF _Toc128684678 \h </w:instrText>
+              <w:instrText xml:space="preserve"> PAGEREF _Toc129615274 \h </w:instrText>
             </w:r>
             <w:r>
               <w:rPr>
@@ -667,9 +807,10 @@
             <w:rPr>
               <w:rFonts w:eastAsiaTheme="minorEastAsia"/>
               <w:noProof/>
+              <w:lang w:val="nl-NL" w:eastAsia="nl-NL"/>
             </w:rPr>
           </w:pPr>
-          <w:hyperlink w:anchor="_Toc128684679" w:history="1">
+          <w:hyperlink w:anchor="_Toc129615275" w:history="1">
             <w:r>
               <w:rPr>
                 <w:rStyle w:val="Hyperlink"/>
@@ -697,7 +838,7 @@
                 <w:noProof/>
                 <w:webHidden/>
               </w:rPr>
-              <w:instrText xml:space="preserve"> PAGEREF _Toc128684679 \h </w:instrText>
+              <w:instrText xml:space="preserve"> PAGEREF _Toc129615275 \h </w:instrText>
             </w:r>
             <w:r>
               <w:rPr>
@@ -737,9 +878,10 @@
             <w:rPr>
               <w:rFonts w:eastAsiaTheme="minorEastAsia"/>
               <w:noProof/>
+              <w:lang w:val="nl-NL" w:eastAsia="nl-NL"/>
             </w:rPr>
           </w:pPr>
-          <w:hyperlink w:anchor="_Toc128684680" w:history="1">
+          <w:hyperlink w:anchor="_Toc129615276" w:history="1">
             <w:r>
               <w:rPr>
                 <w:rStyle w:val="Hyperlink"/>
@@ -767,7 +909,7 @@
                 <w:noProof/>
                 <w:webHidden/>
               </w:rPr>
-              <w:instrText xml:space="preserve"> PAGEREF _Toc128684680 \h </w:instrText>
+              <w:instrText xml:space="preserve"> PAGEREF _Toc129615276 \h </w:instrText>
             </w:r>
             <w:r>
               <w:rPr>
@@ -807,9 +949,10 @@
             <w:rPr>
               <w:rFonts w:eastAsiaTheme="minorEastAsia"/>
               <w:noProof/>
+              <w:lang w:val="nl-NL" w:eastAsia="nl-NL"/>
             </w:rPr>
           </w:pPr>
-          <w:hyperlink w:anchor="_Toc128684681" w:history="1">
+          <w:hyperlink w:anchor="_Toc129615277" w:history="1">
             <w:r>
               <w:rPr>
                 <w:rStyle w:val="Hyperlink"/>
@@ -837,7 +980,7 @@
                 <w:noProof/>
                 <w:webHidden/>
               </w:rPr>
-              <w:instrText xml:space="preserve"> PAGEREF _Toc128684681 \h </w:instrText>
+              <w:instrText xml:space="preserve"> PAGEREF _Toc129615277 \h </w:instrText>
             </w:r>
             <w:r>
               <w:rPr>
@@ -877,9 +1020,10 @@
             <w:rPr>
               <w:rFonts w:eastAsiaTheme="minorEastAsia"/>
               <w:noProof/>
+              <w:lang w:val="nl-NL" w:eastAsia="nl-NL"/>
             </w:rPr>
           </w:pPr>
-          <w:hyperlink w:anchor="_Toc128684682" w:history="1">
+          <w:hyperlink w:anchor="_Toc129615278" w:history="1">
             <w:r>
               <w:rPr>
                 <w:rStyle w:val="Hyperlink"/>
@@ -907,7 +1051,7 @@
                 <w:noProof/>
                 <w:webHidden/>
               </w:rPr>
-              <w:instrText xml:space="preserve"> PAGEREF _Toc128684682 \h </w:instrText>
+              <w:instrText xml:space="preserve"> PAGEREF _Toc129615278 \h </w:instrText>
             </w:r>
             <w:r>
               <w:rPr>
@@ -947,9 +1091,10 @@
             <w:rPr>
               <w:rFonts w:eastAsiaTheme="minorEastAsia"/>
               <w:noProof/>
+              <w:lang w:val="nl-NL" w:eastAsia="nl-NL"/>
             </w:rPr>
           </w:pPr>
-          <w:hyperlink w:anchor="_Toc128684683" w:history="1">
+          <w:hyperlink w:anchor="_Toc129615279" w:history="1">
             <w:r>
               <w:rPr>
                 <w:rStyle w:val="Hyperlink"/>
@@ -977,7 +1122,7 @@
                 <w:noProof/>
                 <w:webHidden/>
               </w:rPr>
-              <w:instrText xml:space="preserve"> PAGEREF _Toc128684683 \h </w:instrText>
+              <w:instrText xml:space="preserve"> PAGEREF _Toc129615279 \h </w:instrText>
             </w:r>
             <w:r>
               <w:rPr>
@@ -1017,9 +1162,10 @@
             <w:rPr>
               <w:rFonts w:eastAsiaTheme="minorEastAsia"/>
               <w:noProof/>
+              <w:lang w:val="nl-NL" w:eastAsia="nl-NL"/>
             </w:rPr>
           </w:pPr>
-          <w:hyperlink w:anchor="_Toc128684684" w:history="1">
+          <w:hyperlink w:anchor="_Toc129615280" w:history="1">
             <w:r>
               <w:rPr>
                 <w:rStyle w:val="Hyperlink"/>
@@ -1047,7 +1193,7 @@
                 <w:noProof/>
                 <w:webHidden/>
               </w:rPr>
-              <w:instrText xml:space="preserve"> PAGEREF _Toc128684684 \h </w:instrText>
+              <w:instrText xml:space="preserve"> PAGEREF _Toc129615280 \h </w:instrText>
             </w:r>
             <w:r>
               <w:rPr>
@@ -1087,9 +1233,10 @@
             <w:rPr>
               <w:rFonts w:eastAsiaTheme="minorEastAsia"/>
               <w:noProof/>
+              <w:lang w:val="nl-NL" w:eastAsia="nl-NL"/>
             </w:rPr>
           </w:pPr>
-          <w:hyperlink w:anchor="_Toc128684685" w:history="1">
+          <w:hyperlink w:anchor="_Toc129615281" w:history="1">
             <w:r>
               <w:rPr>
                 <w:rStyle w:val="Hyperlink"/>
@@ -1117,7 +1264,7 @@
                 <w:noProof/>
                 <w:webHidden/>
               </w:rPr>
-              <w:instrText xml:space="preserve"> PAGEREF _Toc128684685 \h </w:instrText>
+              <w:instrText xml:space="preserve"> PAGEREF _Toc129615281 \h </w:instrText>
             </w:r>
             <w:r>
               <w:rPr>
@@ -1157,9 +1304,10 @@
             <w:rPr>
               <w:rFonts w:eastAsiaTheme="minorEastAsia"/>
               <w:noProof/>
+              <w:lang w:val="nl-NL" w:eastAsia="nl-NL"/>
             </w:rPr>
           </w:pPr>
-          <w:hyperlink w:anchor="_Toc128684686" w:history="1">
+          <w:hyperlink w:anchor="_Toc129615282" w:history="1">
             <w:r>
               <w:rPr>
                 <w:rStyle w:val="Hyperlink"/>
@@ -1187,7 +1335,7 @@
                 <w:noProof/>
                 <w:webHidden/>
               </w:rPr>
-              <w:instrText xml:space="preserve"> PAGEREF _Toc128684686 \h </w:instrText>
+              <w:instrText xml:space="preserve"> PAGEREF _Toc129615282 \h </w:instrText>
             </w:r>
             <w:r>
               <w:rPr>
@@ -1227,17 +1375,10 @@
             <w:rPr>
               <w:rFonts w:eastAsiaTheme="minorEastAsia"/>
               <w:noProof/>
+              <w:lang w:val="nl-NL" w:eastAsia="nl-NL"/>
             </w:rPr>
           </w:pPr>
-          <w:hyperlink w:anchor="_Toc128684687" w:history="1">
-            <w:r>
-              <w:rPr>
-                <w:rStyle w:val="Hyperlink"/>
-                <w:noProof/>
-                <w:lang w:val="nl-NL"/>
-              </w:rPr>
-              <w:t>Het testen/feedback van ander of de maze generator goed werkt.</w:t>
-            </w:r>
+          <w:hyperlink w:anchor="_Toc129615283" w:history="1">
             <w:r>
               <w:rPr>
                 <w:noProof/>
@@ -1257,7 +1398,7 @@
                 <w:noProof/>
                 <w:webHidden/>
               </w:rPr>
-              <w:instrText xml:space="preserve"> PAGEREF _Toc128684687 \h </w:instrText>
+              <w:instrText xml:space="preserve"> PAGEREF _Toc129615283 \h </w:instrText>
             </w:r>
             <w:r>
               <w:rPr>
@@ -1277,7 +1418,7 @@
                 <w:noProof/>
                 <w:webHidden/>
               </w:rPr>
-              <w:t>10</w:t>
+              <w:t>11</w:t>
             </w:r>
             <w:r>
               <w:rPr>
@@ -1297,15 +1438,87 @@
             <w:rPr>
               <w:rFonts w:eastAsiaTheme="minorEastAsia"/>
               <w:noProof/>
+              <w:lang w:val="nl-NL" w:eastAsia="nl-NL"/>
             </w:rPr>
           </w:pPr>
-          <w:hyperlink w:anchor="_Toc128684688" w:history="1">
+          <w:hyperlink w:anchor="_Toc129615284" w:history="1">
             <w:r>
               <w:rPr>
                 <w:rStyle w:val="Hyperlink"/>
                 <w:noProof/>
                 <w:lang w:val="nl-NL"/>
               </w:rPr>
+              <w:t>Het testen/feedback van ander of de maze generator goed werkt.</w:t>
+            </w:r>
+            <w:r>
+              <w:rPr>
+                <w:noProof/>
+                <w:webHidden/>
+              </w:rPr>
+              <w:tab/>
+            </w:r>
+            <w:r>
+              <w:rPr>
+                <w:noProof/>
+                <w:webHidden/>
+              </w:rPr>
+              <w:fldChar w:fldCharType="begin"/>
+            </w:r>
+            <w:r>
+              <w:rPr>
+                <w:noProof/>
+                <w:webHidden/>
+              </w:rPr>
+              <w:instrText xml:space="preserve"> PAGEREF _Toc129615284 \h </w:instrText>
+            </w:r>
+            <w:r>
+              <w:rPr>
+                <w:noProof/>
+                <w:webHidden/>
+              </w:rPr>
+            </w:r>
+            <w:r>
+              <w:rPr>
+                <w:noProof/>
+                <w:webHidden/>
+              </w:rPr>
+              <w:fldChar w:fldCharType="separate"/>
+            </w:r>
+            <w:r>
+              <w:rPr>
+                <w:noProof/>
+                <w:webHidden/>
+              </w:rPr>
+              <w:t>11</w:t>
+            </w:r>
+            <w:r>
+              <w:rPr>
+                <w:noProof/>
+                <w:webHidden/>
+              </w:rPr>
+              <w:fldChar w:fldCharType="end"/>
+            </w:r>
+          </w:hyperlink>
+        </w:p>
+        <w:p>
+          <w:pPr>
+            <w:pStyle w:val="Inhopg1"/>
+            <w:tabs>
+              <w:tab w:val="right" w:leader="dot" w:pos="9350"/>
+            </w:tabs>
+            <w:rPr>
+              <w:rFonts w:eastAsiaTheme="minorEastAsia"/>
+              <w:noProof/>
+              <w:lang w:val="nl-NL" w:eastAsia="nl-NL"/>
+            </w:rPr>
+          </w:pPr>
+          <w:hyperlink w:anchor="_Toc129615285" w:history="1">
+            <w:r>
+              <w:rPr>
+                <w:rStyle w:val="Hyperlink"/>
+                <w:noProof/>
+                <w:lang w:val="nl-NL"/>
+              </w:rPr>
               <w:t>Links</w:t>
             </w:r>
             <w:r>
@@ -1327,7 +1540,7 @@
                 <w:noProof/>
                 <w:webHidden/>
               </w:rPr>
-              <w:instrText xml:space="preserve"> PAGEREF _Toc128684688 \h </w:instrText>
+              <w:instrText xml:space="preserve"> PAGEREF _Toc129615285 \h </w:instrText>
             </w:r>
             <w:r>
               <w:rPr>
@@ -1347,7 +1560,7 @@
                 <w:noProof/>
                 <w:webHidden/>
               </w:rPr>
-              <w:t>11</w:t>
+              <w:t>12</w:t>
             </w:r>
             <w:r>
               <w:rPr>
@@ -1382,7 +1595,7 @@
           <w:lang w:val="nl-NL"/>
         </w:rPr>
       </w:pPr>
-      <w:bookmarkStart w:id="1" w:name="_Toc128684674"/>
+      <w:bookmarkStart w:id="1" w:name="_Toc129615269"/>
       <w:r>
         <w:rPr>
           <w:lang w:val="nl-NL"/>
@@ -1453,7 +1666,56 @@
         <w:rPr>
           <w:lang w:val="nl-NL"/>
         </w:rPr>
-        <w:t>zenuwspiraal</w:t>
+        <w:t xml:space="preserve">zenuwspiraal </w:t>
+      </w:r>
+      <w:proofErr w:type="spellStart"/>
+      <w:r>
+        <w:rPr>
+          <w:lang w:val="nl-NL"/>
+        </w:rPr>
+        <w:t>dolhof</w:t>
+      </w:r>
+      <w:proofErr w:type="spellEnd"/>
+      <w:r>
+        <w:rPr>
+          <w:lang w:val="nl-NL"/>
+        </w:rPr>
+        <w:t xml:space="preserve">. Maar het probleem is hoe ga ik een doolhof maken. Welken soorten generators zijn er? Welke is het beste om te gebruiken en kan snel een doolhof maken. Dit document zal al mijn antwoorden geven op deze vraag. </w:t>
+      </w:r>
+    </w:p>
+    <w:p>
+      <w:pPr>
+        <w:pStyle w:val="Kop1"/>
+        <w:rPr>
+          <w:lang w:val="nl-NL"/>
+        </w:rPr>
+      </w:pPr>
+      <w:bookmarkStart w:id="2" w:name="_Toc129615270"/>
+      <w:r>
+        <w:rPr>
+          <w:lang w:val="nl-NL"/>
+        </w:rPr>
+        <w:t>Design vraag</w:t>
+      </w:r>
+      <w:bookmarkEnd w:id="2"/>
+    </w:p>
+    <w:p>
+      <w:pPr>
+        <w:rPr>
+          <w:lang w:val="nl"/>
+        </w:rPr>
+      </w:pPr>
+      <w:r>
+        <w:rPr>
+          <w:lang w:val="nl-NL"/>
+        </w:rPr>
+        <w:t xml:space="preserve">Design </w:t>
+      </w:r>
+      <w:r>
+        <w:rPr>
+          <w:lang w:val="nl-NL"/>
+        </w:rPr>
+        <w:t>een</w:t>
       </w:r>
       <w:r>
         <w:rPr>
@@ -1461,27 +1723,330 @@
         </w:rPr>
         <w:t xml:space="preserve"> </w:t>
       </w:r>
+      <w:r>
+        <w:rPr>
+          <w:lang w:val="nl-NL"/>
+        </w:rPr>
+        <w:t>doolhof</w:t>
+      </w:r>
+      <w:r>
+        <w:rPr>
+          <w:lang w:val="nl-NL"/>
+        </w:rPr>
+        <w:t xml:space="preserve"> generator</w:t>
+      </w:r>
+      <w:r>
+        <w:rPr>
+          <w:lang w:val="nl-NL"/>
+        </w:rPr>
+        <w:t xml:space="preserve"> die</w:t>
+      </w:r>
+      <w:r>
+        <w:rPr>
+          <w:lang w:val="nl-NL"/>
+        </w:rPr>
+        <w:t xml:space="preserve"> </w:t>
+      </w:r>
+      <w:r>
+        <w:rPr>
+          <w:lang w:val="nl-NL"/>
+        </w:rPr>
+        <w:t>tot in staat is om mijn te helpen</w:t>
+      </w:r>
+      <w:r>
+        <w:rPr>
+          <w:lang w:val="nl"/>
+        </w:rPr>
+        <w:t xml:space="preserve"> om te leren van procudual genration.</w:t>
+      </w:r>
+    </w:p>
+    <w:p>
+      <w:pPr>
+        <w:pStyle w:val="Kop1"/>
+        <w:rPr>
+          <w:lang w:val="nl-NL"/>
+        </w:rPr>
+      </w:pPr>
+      <w:bookmarkStart w:id="3" w:name="_Toc129615271"/>
+      <w:r>
+        <w:rPr>
+          <w:lang w:val="nl-NL"/>
+        </w:rPr>
+        <w:t>Hoofdvraag</w:t>
+      </w:r>
+      <w:bookmarkEnd w:id="3"/>
+    </w:p>
+    <w:p>
+      <w:pPr>
+        <w:rPr>
+          <w:lang w:val="nl-NL"/>
+        </w:rPr>
+      </w:pPr>
+      <w:r>
+        <w:rPr>
+          <w:lang w:val="nl-NL"/>
+        </w:rPr>
+        <w:t xml:space="preserve">Welke </w:t>
+      </w:r>
+      <w:r>
+        <w:rPr>
+          <w:lang w:val="nl"/>
+        </w:rPr>
+        <w:t xml:space="preserve">doolhof </w:t>
+      </w:r>
+      <w:r>
+        <w:rPr>
+          <w:lang w:val="nl-NL"/>
+        </w:rPr>
+        <w:t>generator is het b</w:t>
+      </w:r>
+      <w:r>
+        <w:rPr>
+          <w:lang w:val="nl-NL"/>
+        </w:rPr>
+        <w:t xml:space="preserve">este voor mijn </w:t>
+      </w:r>
+      <w:r>
+        <w:rPr>
+          <w:lang w:val="nl"/>
+        </w:rPr>
+        <w:t xml:space="preserve">zenuwspiraal </w:t>
+      </w:r>
+      <w:r>
+        <w:rPr>
+          <w:lang w:val="nl-NL"/>
+        </w:rPr>
+        <w:t>game?</w:t>
+      </w:r>
+    </w:p>
+    <w:p>
+      <w:pPr>
+        <w:rPr>
+          <w:lang w:val="nl-NL"/>
+        </w:rPr>
+      </w:pPr>
+    </w:p>
+    <w:p>
+      <w:pPr>
+        <w:pStyle w:val="Kop2"/>
+        <w:rPr>
+          <w:lang w:val="nl-NL"/>
+        </w:rPr>
+      </w:pPr>
+      <w:bookmarkStart w:id="4" w:name="_Toc129615272"/>
+      <w:r>
+        <w:rPr>
+          <w:lang w:val="nl-NL"/>
+        </w:rPr>
+        <w:t>Sub vragen</w:t>
+      </w:r>
+      <w:bookmarkEnd w:id="4"/>
+    </w:p>
+    <w:p>
+      <w:pPr>
+        <w:rPr>
+          <w:lang w:val="nl-NL"/>
+        </w:rPr>
+      </w:pPr>
+      <w:r>
+        <w:rPr>
+          <w:lang w:val="nl-NL"/>
+        </w:rPr>
+        <w:t xml:space="preserve">Welke </w:t>
+      </w:r>
+      <w:r>
+        <w:rPr>
+          <w:lang w:val="nl-NL"/>
+        </w:rPr>
+        <w:t xml:space="preserve">doolhof </w:t>
+      </w:r>
+      <w:r>
+        <w:rPr>
+          <w:lang w:val="nl-NL"/>
+        </w:rPr>
+        <w:t>generators zijn er?</w:t>
+      </w:r>
+      <w:r>
+        <w:rPr>
+          <w:lang w:val="nl-NL"/>
+        </w:rPr>
+        <w:t xml:space="preserve"> (</w:t>
+      </w:r>
       <w:proofErr w:type="spellStart"/>
       <w:r>
         <w:rPr>
           <w:lang w:val="nl-NL"/>
         </w:rPr>
-        <w:t>dolhof</w:t>
+        <w:t>Libary</w:t>
       </w:r>
       <w:proofErr w:type="spellEnd"/>
       <w:r>
         <w:rPr>
           <w:lang w:val="nl-NL"/>
         </w:rPr>
-        <w:t xml:space="preserve">. Maar het probleem is hoe ga ik een doolhof maken. Welken soorten generators zijn er? Welke is het beste om te gebruiken en kan snel een doolhof maken. Dit document zal al mijn antwoorden geven op deze vraag. </w:t>
-      </w:r>
-    </w:p>
-    <w:p>
-      <w:pPr>
-        <w:rPr>
-          <w:lang w:val="nl-NL"/>
-        </w:rPr>
-      </w:pPr>
+        <w:t xml:space="preserve"> </w:t>
+      </w:r>
+      <w:proofErr w:type="spellStart"/>
+      <w:r>
+        <w:rPr>
+          <w:lang w:val="nl-NL"/>
+        </w:rPr>
+        <w:t>Literature</w:t>
+      </w:r>
+      <w:proofErr w:type="spellEnd"/>
+      <w:r>
+        <w:rPr>
+          <w:lang w:val="nl-NL"/>
+        </w:rPr>
+        <w:t xml:space="preserve"> </w:t>
+      </w:r>
+      <w:proofErr w:type="spellStart"/>
+      <w:r>
+        <w:rPr>
+          <w:lang w:val="nl-NL"/>
+        </w:rPr>
+        <w:t>study</w:t>
+      </w:r>
+      <w:proofErr w:type="spellEnd"/>
+      <w:r>
+        <w:rPr>
+          <w:lang w:val="nl-NL"/>
+        </w:rPr>
+        <w:t>)</w:t>
+      </w:r>
+    </w:p>
+    <w:p>
+      <w:pPr>
+        <w:rPr>
+          <w:lang w:val="nl-NL"/>
+        </w:rPr>
+      </w:pPr>
+      <w:r>
+        <w:rPr>
+          <w:lang w:val="nl-NL"/>
+        </w:rPr>
+        <w:t xml:space="preserve">Welke </w:t>
+      </w:r>
+      <w:r>
+        <w:rPr>
+          <w:lang w:val="nl-NL"/>
+        </w:rPr>
+        <w:t xml:space="preserve">doolhof </w:t>
+      </w:r>
+      <w:r>
+        <w:rPr>
+          <w:lang w:val="nl-NL"/>
+        </w:rPr>
+        <w:t xml:space="preserve">generator voelt het beste aan voor de </w:t>
+      </w:r>
+      <w:r>
+        <w:rPr>
+          <w:lang w:val="nl"/>
+        </w:rPr>
+        <w:t>elektrisch doolhof</w:t>
+      </w:r>
+      <w:r>
+        <w:rPr>
+          <w:lang w:val="nl-NL"/>
+        </w:rPr>
+        <w:t>?</w:t>
+      </w:r>
+      <w:r>
+        <w:rPr>
+          <w:lang w:val="nl-NL"/>
+        </w:rPr>
+        <w:t xml:space="preserve"> (</w:t>
+      </w:r>
+      <w:proofErr w:type="spellStart"/>
+      <w:r>
+        <w:rPr>
+          <w:lang w:val="nl-NL"/>
+        </w:rPr>
+        <w:t>Libary</w:t>
+      </w:r>
+      <w:proofErr w:type="spellEnd"/>
+      <w:r>
+        <w:rPr>
+          <w:lang w:val="nl-NL"/>
+        </w:rPr>
+        <w:t xml:space="preserve"> SWOT analysis)</w:t>
+      </w:r>
+    </w:p>
+    <w:p>
+      <w:pPr>
+        <w:rPr>
+          <w:lang w:val="nl-NL"/>
+        </w:rPr>
+      </w:pPr>
+      <w:r>
+        <w:rPr>
+          <w:lang w:val="nl-NL"/>
+        </w:rPr>
+        <w:t xml:space="preserve">Het maken van een prototype </w:t>
+      </w:r>
+      <w:r>
+        <w:rPr>
+          <w:lang w:val="nl-NL"/>
+        </w:rPr>
+        <w:t xml:space="preserve">doolhof </w:t>
+      </w:r>
+      <w:r>
+        <w:rPr>
+          <w:lang w:val="nl-NL"/>
+        </w:rPr>
+        <w:t>in code.</w:t>
+      </w:r>
+    </w:p>
+    <w:p>
+      <w:pPr>
+        <w:rPr>
+          <w:lang w:val="nl-NL"/>
+        </w:rPr>
+      </w:pPr>
+      <w:r>
+        <w:rPr>
+          <w:lang w:val="nl-NL"/>
+        </w:rPr>
+        <w:t xml:space="preserve">Het testen/feedback van ander of de </w:t>
+      </w:r>
+      <w:r>
+        <w:rPr>
+          <w:lang w:val="nl"/>
+        </w:rPr>
+        <w:t xml:space="preserve">doolhof </w:t>
+      </w:r>
+      <w:r>
+        <w:rPr>
+          <w:lang w:val="nl-NL"/>
+        </w:rPr>
+        <w:t>generator goed werkt.</w:t>
+      </w:r>
+    </w:p>
+    <w:p>
+      <w:pPr>
+        <w:rPr>
+          <w:lang w:val="nl-NL"/>
+        </w:rPr>
+      </w:pPr>
+      <w:r>
+        <w:rPr>
+          <w:lang w:val="nl-NL"/>
+        </w:rPr>
+        <w:t>Verdere stappen.</w:t>
+      </w:r>
+    </w:p>
+    <w:p>
+      <w:pPr>
+        <w:rPr>
+          <w:lang w:val="nl-NL"/>
+        </w:rPr>
+      </w:pPr>
+      <w:r>
+        <w:rPr>
+          <w:lang w:val="nl-NL"/>
+        </w:rPr>
+        <w:br w:type="page"/>
+      </w:r>
     </w:p>
     <w:p>
       <w:pPr>
@@ -1490,301 +2055,7 @@
           <w:lang w:val="nl-NL"/>
         </w:rPr>
       </w:pPr>
-      <w:bookmarkStart w:id="2" w:name="_Toc128684675"/>
-      <w:r>
-        <w:rPr>
-          <w:lang w:val="nl-NL"/>
-        </w:rPr>
-        <w:t>Hoofdvraag</w:t>
-      </w:r>
-      <w:bookmarkEnd w:id="2"/>
-    </w:p>
-    <w:p>
-      <w:pPr>
-        <w:rPr>
-          <w:lang w:val="nl-NL"/>
-        </w:rPr>
-      </w:pPr>
-      <w:r>
-        <w:rPr>
-          <w:lang w:val="nl-NL"/>
-        </w:rPr>
-        <w:t xml:space="preserve">Welke </w:t>
-      </w:r>
-      <w:r>
-        <w:rPr>
-          <w:lang w:val="nl"/>
-        </w:rPr>
-        <w:t xml:space="preserve">doolhof </w:t>
-      </w:r>
-      <w:r>
-        <w:rPr>
-          <w:lang w:val="nl-NL"/>
-        </w:rPr>
-        <w:t>generator is het b</w:t>
-      </w:r>
-      <w:r>
-        <w:rPr>
-          <w:lang w:val="nl-NL"/>
-        </w:rPr>
-        <w:t xml:space="preserve">este voor mijn </w:t>
-      </w:r>
-      <w:r>
-        <w:rPr>
-          <w:lang w:val="nl"/>
-        </w:rPr>
-        <w:t>zenuwspiraal</w:t>
-      </w:r>
-      <w:r>
-        <w:rPr>
-          <w:lang w:val="nl"/>
-        </w:rPr>
-        <w:t xml:space="preserve"> </w:t>
-      </w:r>
-      <w:r>
-        <w:rPr>
-          <w:lang w:val="nl-NL"/>
-        </w:rPr>
-        <w:t>game?</w:t>
-      </w:r>
-    </w:p>
-    <w:p>
-      <w:pPr>
-        <w:rPr>
-          <w:lang w:val="nl-NL"/>
-        </w:rPr>
-      </w:pPr>
-    </w:p>
-    <w:p>
-      <w:pPr>
-        <w:pStyle w:val="Kop2"/>
-        <w:rPr>
-          <w:lang w:val="nl-NL"/>
-        </w:rPr>
-      </w:pPr>
-      <w:bookmarkStart w:id="3" w:name="_Toc128684676"/>
-      <w:r>
-        <w:rPr>
-          <w:lang w:val="nl-NL"/>
-        </w:rPr>
-        <w:t>Sub vragen</w:t>
-      </w:r>
-      <w:bookmarkEnd w:id="3"/>
-    </w:p>
-    <w:p>
-      <w:pPr>
-        <w:rPr>
-          <w:lang w:val="nl-NL"/>
-        </w:rPr>
-      </w:pPr>
-      <w:r>
-        <w:rPr>
-          <w:lang w:val="nl-NL"/>
-        </w:rPr>
-        <w:t xml:space="preserve">Welke </w:t>
-      </w:r>
-      <w:r>
-        <w:rPr>
-          <w:lang w:val="nl-NL"/>
-        </w:rPr>
-        <w:t xml:space="preserve">doolhof </w:t>
-      </w:r>
-      <w:r>
-        <w:rPr>
-          <w:lang w:val="nl-NL"/>
-        </w:rPr>
-        <w:t>generators zijn er?</w:t>
-      </w:r>
-      <w:r>
-        <w:rPr>
-          <w:lang w:val="nl-NL"/>
-        </w:rPr>
-        <w:t xml:space="preserve"> (</w:t>
-      </w:r>
-      <w:proofErr w:type="spellStart"/>
-      <w:r>
-        <w:rPr>
-          <w:lang w:val="nl-NL"/>
-        </w:rPr>
-        <w:t>Libary</w:t>
-      </w:r>
-      <w:proofErr w:type="spellEnd"/>
-      <w:r>
-        <w:rPr>
-          <w:lang w:val="nl-NL"/>
-        </w:rPr>
-        <w:t xml:space="preserve"> </w:t>
-      </w:r>
-      <w:proofErr w:type="spellStart"/>
-      <w:r>
-        <w:rPr>
-          <w:lang w:val="nl-NL"/>
-        </w:rPr>
-        <w:t>Literature</w:t>
-      </w:r>
-      <w:proofErr w:type="spellEnd"/>
-      <w:r>
-        <w:rPr>
-          <w:lang w:val="nl-NL"/>
-        </w:rPr>
-        <w:t xml:space="preserve"> </w:t>
-      </w:r>
-      <w:proofErr w:type="spellStart"/>
-      <w:r>
-        <w:rPr>
-          <w:lang w:val="nl-NL"/>
-        </w:rPr>
-        <w:t>study</w:t>
-      </w:r>
-      <w:proofErr w:type="spellEnd"/>
-      <w:r>
-        <w:rPr>
-          <w:lang w:val="nl-NL"/>
-        </w:rPr>
-        <w:t>)</w:t>
-      </w:r>
-    </w:p>
-    <w:p>
-      <w:pPr>
-        <w:rPr>
-          <w:lang w:val="nl-NL"/>
-        </w:rPr>
-      </w:pPr>
-      <w:r>
-        <w:rPr>
-          <w:lang w:val="nl-NL"/>
-        </w:rPr>
-        <w:t xml:space="preserve">Welke </w:t>
-      </w:r>
-      <w:r>
-        <w:rPr>
-          <w:lang w:val="nl-NL"/>
-        </w:rPr>
-        <w:t xml:space="preserve">doolhof </w:t>
-      </w:r>
-      <w:r>
-        <w:rPr>
-          <w:lang w:val="nl-NL"/>
-        </w:rPr>
-        <w:t xml:space="preserve">generator voelt het beste aan voor de </w:t>
-      </w:r>
-      <w:r>
-        <w:rPr>
-          <w:lang w:val="nl"/>
-        </w:rPr>
-        <w:t>elektrisch doolhof</w:t>
-      </w:r>
-      <w:r>
-        <w:rPr>
-          <w:lang w:val="nl-NL"/>
-        </w:rPr>
-        <w:t>?</w:t>
-      </w:r>
-      <w:r>
-        <w:rPr>
-          <w:lang w:val="nl-NL"/>
-        </w:rPr>
-        <w:t xml:space="preserve"> (</w:t>
-      </w:r>
-      <w:proofErr w:type="spellStart"/>
-      <w:r>
-        <w:rPr>
-          <w:lang w:val="nl-NL"/>
-        </w:rPr>
-        <w:t>Libary</w:t>
-      </w:r>
-      <w:proofErr w:type="spellEnd"/>
-      <w:r>
-        <w:rPr>
-          <w:lang w:val="nl-NL"/>
-        </w:rPr>
-        <w:t xml:space="preserve"> SWOT analysis)</w:t>
-      </w:r>
-    </w:p>
-    <w:p>
-      <w:pPr>
-        <w:rPr>
-          <w:lang w:val="nl-NL"/>
-        </w:rPr>
-      </w:pPr>
-      <w:r>
-        <w:rPr>
-          <w:lang w:val="nl-NL"/>
-        </w:rPr>
-        <w:t xml:space="preserve">Het maken van een prototype </w:t>
-      </w:r>
-      <w:r>
-        <w:rPr>
-          <w:lang w:val="nl-NL"/>
-        </w:rPr>
-        <w:t xml:space="preserve">doolhof </w:t>
-      </w:r>
-      <w:r>
-        <w:rPr>
-          <w:lang w:val="nl-NL"/>
-        </w:rPr>
-        <w:t>in code.</w:t>
-      </w:r>
-    </w:p>
-    <w:p>
-      <w:pPr>
-        <w:rPr>
-          <w:lang w:val="nl-NL"/>
-        </w:rPr>
-      </w:pPr>
-      <w:r>
-        <w:rPr>
-          <w:lang w:val="nl-NL"/>
-        </w:rPr>
-        <w:t xml:space="preserve">Het testen/feedback van ander of de </w:t>
-      </w:r>
-      <w:r>
-        <w:rPr>
-          <w:lang w:val="nl"/>
-        </w:rPr>
-        <w:t xml:space="preserve">doolhof </w:t>
-      </w:r>
-      <w:r>
-        <w:rPr>
-          <w:lang w:val="nl-NL"/>
-        </w:rPr>
-        <w:t>generator goed werkt.</w:t>
-      </w:r>
-    </w:p>
-    <w:p>
-      <w:pPr>
-        <w:rPr>
-          <w:lang w:val="nl-NL"/>
-        </w:rPr>
-      </w:pPr>
-      <w:r>
-        <w:rPr>
-          <w:lang w:val="nl-NL"/>
-        </w:rPr>
-        <w:t>Verdere stappen.</w:t>
-      </w:r>
-    </w:p>
-    <w:p>
-      <w:pPr>
-        <w:rPr>
-          <w:lang w:val="nl-NL"/>
-        </w:rPr>
-      </w:pPr>
-      <w:r>
-        <w:rPr>
-          <w:lang w:val="nl-NL"/>
-        </w:rPr>
-        <w:br w:type="page"/>
-      </w:r>
-    </w:p>
-    <w:p>
-      <w:pPr>
-        <w:pStyle w:val="Kop1"/>
-        <w:rPr>
-          <w:lang w:val="nl-NL"/>
-        </w:rPr>
-      </w:pPr>
-      <w:bookmarkStart w:id="4" w:name="_Toc128684677"/>
+      <w:bookmarkStart w:id="5" w:name="_Toc129615273"/>
       <w:r>
         <w:rPr>
           <w:lang w:val="nl-NL"/>
@@ -1810,7 +2081,7 @@
         </w:rPr>
         <w:t>generators zijn er?</w:t>
       </w:r>
-      <w:bookmarkEnd w:id="4"/>
+      <w:bookmarkEnd w:id="5"/>
     </w:p>
     <w:p>
       <w:pPr>
@@ -2020,14 +2291,14 @@
           <w:lang w:val="nl-NL"/>
         </w:rPr>
       </w:pPr>
-      <w:bookmarkStart w:id="5" w:name="_Toc128684678"/>
+      <w:bookmarkStart w:id="6" w:name="_Toc129615274"/>
       <w:r>
         <w:rPr>
           <w:lang w:val="nl-NL"/>
         </w:rPr>
         <w:t>Heeft de criteria</w:t>
       </w:r>
-      <w:bookmarkEnd w:id="5"/>
+      <w:bookmarkEnd w:id="6"/>
     </w:p>
     <w:p>
       <w:pPr>
@@ -2036,7 +2307,7 @@
           <w:lang w:val="nl-NL"/>
         </w:rPr>
       </w:pPr>
-      <w:bookmarkStart w:id="6" w:name="_Toc128684679"/>
+      <w:bookmarkStart w:id="7" w:name="_Toc129615275"/>
       <w:r>
         <w:rPr>
           <w:noProof/>
@@ -2120,7 +2391,7 @@
         </w:rPr>
         <w:t>Algorithm</w:t>
       </w:r>
-      <w:bookmarkEnd w:id="6"/>
+      <w:bookmarkEnd w:id="7"/>
       <w:proofErr w:type="spellEnd"/>
     </w:p>
     <w:p>
@@ -2319,7 +2590,7 @@
           <w:lang w:val="nl-NL"/>
         </w:rPr>
       </w:pPr>
-      <w:bookmarkStart w:id="7" w:name="_Toc128684680"/>
+      <w:bookmarkStart w:id="8" w:name="_Toc129615276"/>
       <w:proofErr w:type="spellStart"/>
       <w:r>
         <w:rPr>
@@ -2342,7 +2613,7 @@
         </w:rPr>
         <w:t>Algorithm</w:t>
       </w:r>
-      <w:bookmarkEnd w:id="7"/>
+      <w:bookmarkEnd w:id="8"/>
       <w:proofErr w:type="spellEnd"/>
     </w:p>
     <w:p>
@@ -2604,7 +2875,7 @@
           <w:lang w:val="nl-NL"/>
         </w:rPr>
       </w:pPr>
-      <w:bookmarkStart w:id="8" w:name="_Toc128684681"/>
+      <w:bookmarkStart w:id="9" w:name="_Toc129615277"/>
       <w:proofErr w:type="spellStart"/>
       <w:r>
         <w:rPr>
@@ -2627,7 +2898,7 @@
         </w:rPr>
         <w:t>algorithm</w:t>
       </w:r>
-      <w:bookmarkEnd w:id="8"/>
+      <w:bookmarkEnd w:id="9"/>
       <w:proofErr w:type="spellEnd"/>
     </w:p>
     <w:p>
@@ -2847,7 +3118,7 @@
           <w:lang w:val="nl-NL"/>
         </w:rPr>
       </w:pPr>
-      <w:bookmarkStart w:id="9" w:name="_Toc128684682"/>
+      <w:bookmarkStart w:id="10" w:name="_Toc129615278"/>
       <w:r>
         <w:rPr>
           <w:lang w:val="nl-NL"/>
@@ -2861,7 +3132,7 @@
         </w:rPr>
         <w:t xml:space="preserve"> niet de criteria</w:t>
       </w:r>
-      <w:bookmarkEnd w:id="9"/>
+      <w:bookmarkEnd w:id="10"/>
     </w:p>
     <w:p>
       <w:pPr>
@@ -2895,7 +3166,7 @@
           <w:lang w:val="nl-NL"/>
         </w:rPr>
       </w:pPr>
-      <w:bookmarkStart w:id="10" w:name="_Toc128684683"/>
+      <w:bookmarkStart w:id="11" w:name="_Toc129615279"/>
       <w:r>
         <w:rPr>
           <w:lang w:val="nl-NL"/>
@@ -2909,7 +3180,7 @@
         </w:rPr>
         <w:t>algorithm</w:t>
       </w:r>
-      <w:bookmarkEnd w:id="10"/>
+      <w:bookmarkEnd w:id="11"/>
       <w:proofErr w:type="spellEnd"/>
     </w:p>
     <w:p>
@@ -3014,7 +3285,7 @@
           <w:lang w:val="nl-NL"/>
         </w:rPr>
       </w:pPr>
-      <w:bookmarkStart w:id="11" w:name="_Toc128684684"/>
+      <w:bookmarkStart w:id="12" w:name="_Toc129615280"/>
       <w:r>
         <w:rPr>
           <w:lang w:val="nl-NL"/>
@@ -3028,7 +3299,7 @@
         </w:rPr>
         <w:t>Broder</w:t>
       </w:r>
-      <w:bookmarkEnd w:id="11"/>
+      <w:bookmarkEnd w:id="12"/>
       <w:proofErr w:type="spellEnd"/>
     </w:p>
     <w:p>
@@ -3149,7 +3420,7 @@
           <w:lang w:val="nl-NL"/>
         </w:rPr>
       </w:pPr>
-      <w:bookmarkStart w:id="12" w:name="_Toc128684685"/>
+      <w:bookmarkStart w:id="13" w:name="_Toc129615281"/>
       <w:r>
         <w:rPr>
           <w:lang w:val="nl-NL"/>
@@ -3197,7 +3468,7 @@
         </w:rPr>
         <w:t>?</w:t>
       </w:r>
-      <w:bookmarkEnd w:id="12"/>
+      <w:bookmarkEnd w:id="13"/>
     </w:p>
     <w:p>
       <w:pPr>
@@ -3556,6 +3827,7 @@
                 <w:lang w:val="nl-NL"/>
               </w:rPr>
             </w:pPr>
+            <w:bookmarkStart w:id="14" w:name="_Hlk129615009"/>
             <w:proofErr w:type="spellStart"/>
             <w:r>
               <w:rPr>
@@ -3570,6 +3842,7 @@
               </w:rPr>
               <w:t xml:space="preserve"> tree</w:t>
             </w:r>
+            <w:bookmarkEnd w:id="14"/>
           </w:p>
         </w:tc>
         <w:tc>
@@ -4026,7 +4299,7 @@
           <w:lang w:val="nl-NL"/>
         </w:rPr>
       </w:pPr>
-      <w:bookmarkStart w:id="13" w:name="_Toc128684686"/>
+      <w:bookmarkStart w:id="15" w:name="_Toc129615282"/>
       <w:r>
         <w:rPr>
           <w:lang w:val="nl-NL"/>
@@ -4048,14 +4321,307 @@
         </w:rPr>
         <w:t xml:space="preserve"> in code.</w:t>
       </w:r>
-      <w:bookmarkEnd w:id="13"/>
-    </w:p>
-    <w:p>
-      <w:pPr>
-        <w:rPr>
-          <w:lang w:val="nl-NL"/>
-        </w:rPr>
-      </w:pPr>
+      <w:bookmarkEnd w:id="15"/>
+    </w:p>
+    <w:p>
+      <w:pPr>
+        <w:rPr>
+          <w:lang w:val="nl-NL"/>
+        </w:rPr>
+      </w:pPr>
+      <w:r>
+        <w:rPr>
+          <w:lang w:val="nl-NL"/>
+        </w:rPr>
+        <w:t xml:space="preserve">Ik heb gekozen voor de </w:t>
+      </w:r>
+      <w:proofErr w:type="spellStart"/>
+      <w:r>
+        <w:rPr>
+          <w:lang w:val="nl-NL"/>
+        </w:rPr>
+        <w:t>Growing</w:t>
+      </w:r>
+      <w:proofErr w:type="spellEnd"/>
+      <w:r>
+        <w:rPr>
+          <w:lang w:val="nl-NL"/>
+        </w:rPr>
+        <w:t xml:space="preserve"> tree</w:t>
+      </w:r>
+      <w:r>
+        <w:rPr>
+          <w:lang w:val="nl-NL"/>
+        </w:rPr>
+        <w:t xml:space="preserve"> </w:t>
+      </w:r>
+      <w:proofErr w:type="spellStart"/>
+      <w:r>
+        <w:rPr>
+          <w:lang w:val="nl-NL"/>
+        </w:rPr>
+        <w:t>algorithme</w:t>
+      </w:r>
+      <w:proofErr w:type="spellEnd"/>
+      <w:r>
+        <w:rPr>
+          <w:lang w:val="nl-NL"/>
+        </w:rPr>
+        <w:t xml:space="preserve"> van de doolhof generator deze is snel en makkelijk te maken niet alleen dat het wordt ook veel gebruik van gemaakt.</w:t>
+      </w:r>
+    </w:p>
+    <w:p>
+      <w:pPr>
+        <w:rPr>
+          <w:lang w:val="nl-NL"/>
+        </w:rPr>
+      </w:pPr>
+      <w:r>
+        <w:rPr>
+          <w:noProof/>
+        </w:rPr>
+        <mc:AlternateContent>
+          <mc:Choice Requires="wps">
+            <w:drawing>
+              <wp:anchor distT="0" distB="0" distL="114300" distR="114300" simplePos="0" relativeHeight="251666432" behindDoc="0" locked="0" layoutInCell="1" allowOverlap="1" wp14:anchorId="2A9BD0EE" wp14:editId="120E4D12">
+                <wp:simplePos x="0" y="0"/>
+                <wp:positionH relativeFrom="column">
+                  <wp:posOffset>276225</wp:posOffset>
+                </wp:positionH>
+                <wp:positionV relativeFrom="paragraph">
+                  <wp:posOffset>2741295</wp:posOffset>
+                </wp:positionV>
+                <wp:extent cx="5383530" cy="635"/>
+                <wp:effectExtent l="0" t="0" r="0" b="0"/>
+                <wp:wrapTopAndBottom/>
+                <wp:docPr id="12" name="Tekstvak 12"/>
+                <wp:cNvGraphicFramePr/>
+                <a:graphic xmlns:a="http://schemas.openxmlformats.org/drawingml/2006/main">
+                  <a:graphicData uri="http://schemas.microsoft.com/office/word/2010/wordprocessingShape">
+                    <wps:wsp>
+                      <wps:cNvSpPr txBox="1"/>
+                      <wps:spPr>
+                        <a:xfrm>
+                          <a:off x="0" y="0"/>
+                          <a:ext cx="5383530" cy="635"/>
+                        </a:xfrm>
+                        <a:prstGeom prst="rect">
+                          <a:avLst/>
+                        </a:prstGeom>
+                        <a:solidFill>
+                          <a:prstClr val="white"/>
+                        </a:solidFill>
+                        <a:ln>
+                          <a:noFill/>
+                        </a:ln>
+                      </wps:spPr>
+                      <wps:txbx>
+                        <w:txbxContent>
+                          <w:p>
+                            <w:pPr>
+                              <w:pStyle w:val="Bijschrift"/>
+                              <w:rPr>
+                                <w:noProof/>
+                              </w:rPr>
+                            </w:pPr>
+                            <w:r>
+                              <w:t xml:space="preserve">Code </w:t>
+                            </w:r>
+                            <w:proofErr w:type="spellStart"/>
+                            <w:r>
+                              <w:t>figuur</w:t>
+                            </w:r>
+                            <w:proofErr w:type="spellEnd"/>
+                            <w:r>
+                              <w:t xml:space="preserve"> 1</w:t>
+                            </w:r>
+                          </w:p>
+                        </w:txbxContent>
+                      </wps:txbx>
+                      <wps:bodyPr rot="0" spcFirstLastPara="0" vertOverflow="overflow" horzOverflow="overflow" vert="horz" wrap="square" lIns="0" tIns="0" rIns="0" bIns="0" numCol="1" spcCol="0" rtlCol="0" fromWordArt="0" anchor="t" anchorCtr="0" forceAA="0" compatLnSpc="1">
+                        <a:prstTxWarp prst="textNoShape">
+                          <a:avLst/>
+                        </a:prstTxWarp>
+                        <a:spAutoFit/>
+                      </wps:bodyPr>
+                    </wps:wsp>
+                  </a:graphicData>
+                </a:graphic>
+              </wp:anchor>
+            </w:drawing>
+          </mc:Choice>
+          <mc:Fallback>
+            <w:pict>
+              <v:shapetype w14:anchorId="2A9BD0EE" id="_x0000_t202" coordsize="21600,21600" o:spt="202" path="m,l,21600r21600,l21600,xe">
+                <v:stroke joinstyle="miter"/>
+                <v:path gradientshapeok="t" o:connecttype="rect"/>
+              </v:shapetype>
+              <v:shape id="Tekstvak 12" o:spid="_x0000_s1026" type="#_x0000_t202" style="position:absolute;margin-left:21.75pt;margin-top:215.85pt;width:423.9pt;height:.05pt;z-index:251666432;visibility:visible;mso-wrap-style:square;mso-wrap-distance-left:9pt;mso-wrap-distance-top:0;mso-wrap-distance-right:9pt;mso-wrap-distance-bottom:0;mso-position-horizontal:absolute;mso-position-horizontal-relative:text;mso-position-vertical:absolute;mso-position-vertical-relative:text;v-text-anchor:top" o:gfxdata="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" stroked="f">
+                <v:textbox style="mso-fit-shape-to-text:t" inset="0,0,0,0">
+                  <w:txbxContent>
+                    <w:p>
+                      <w:pPr>
+                        <w:pStyle w:val="Bijschrift"/>
+                        <w:rPr>
+                          <w:noProof/>
+                        </w:rPr>
+                      </w:pPr>
+                      <w:r>
+                        <w:t xml:space="preserve">Code </w:t>
+                      </w:r>
+                      <w:proofErr w:type="spellStart"/>
+                      <w:r>
+                        <w:t>figuur</w:t>
+                      </w:r>
+                      <w:proofErr w:type="spellEnd"/>
+                      <w:r>
+                        <w:t xml:space="preserve"> 1</w:t>
+                      </w:r>
+                    </w:p>
+                  </w:txbxContent>
+                </v:textbox>
+                <w10:wrap type="topAndBottom"/>
+              </v:shape>
+            </w:pict>
+          </mc:Fallback>
+        </mc:AlternateContent>
+      </w:r>
+      <w:r>
+        <w:rPr>
+          <w:noProof/>
+          <w:lang w:val="nl-NL"/>
+        </w:rPr>
+        <w:drawing>
+          <wp:anchor distT="0" distB="0" distL="114300" distR="114300" simplePos="0" relativeHeight="251663360" behindDoc="0" locked="0" layoutInCell="1" allowOverlap="1" wp14:anchorId="4FBBE8D8" wp14:editId="048718BA">
+            <wp:simplePos x="0" y="0"/>
+            <wp:positionH relativeFrom="margin">
+              <wp:align>center</wp:align>
+            </wp:positionH>
+            <wp:positionV relativeFrom="paragraph">
+              <wp:posOffset>367665</wp:posOffset>
+            </wp:positionV>
+            <wp:extent cx="5383530" cy="2316480"/>
+            <wp:effectExtent l="0" t="0" r="7620" b="7620"/>
+            <wp:wrapTopAndBottom/>
+            <wp:docPr id="8" name="Afbeelding 8"/>
+            <wp:cNvGraphicFramePr>
+              <a:graphicFrameLocks xmlns:a="http://schemas.openxmlformats.org/drawingml/2006/main" noChangeAspect="1"/>
+            </wp:cNvGraphicFramePr>
+            <a:graphic xmlns:a="http://schemas.openxmlformats.org/drawingml/2006/main">
+              <a:graphicData uri="http://schemas.openxmlformats.org/drawingml/2006/picture">
+                <pic:pic xmlns:pic="http://schemas.openxmlformats.org/drawingml/2006/picture">
+                  <pic:nvPicPr>
+                    <pic:cNvPr id="0" name="Picture 2"/>
+                    <pic:cNvPicPr>
+                      <a:picLocks noChangeAspect="1" noChangeArrowheads="1"/>
+                    </pic:cNvPicPr>
+                  </pic:nvPicPr>
+                  <pic:blipFill>
+                    <a:blip r:embed="rId14">
+                      <a:extLst>
+                        <a:ext uri="{28A0092B-C50C-407E-A947-70E740481C1C}">
+                          <a14:useLocalDpi xmlns:a14="http://schemas.microsoft.com/office/drawing/2010/main" val="0"/>
+                        </a:ext>
+                      </a:extLst>
+                    </a:blip>
+                    <a:srcRect/>
+                    <a:stretch>
+                      <a:fillRect/>
+                    </a:stretch>
+                  </pic:blipFill>
+                  <pic:spPr bwMode="auto">
+                    <a:xfrm>
+                      <a:off x="0" y="0"/>
+                      <a:ext cx="5383530" cy="2316480"/>
+                    </a:xfrm>
+                    <a:prstGeom prst="rect">
+                      <a:avLst/>
+                    </a:prstGeom>
+                    <a:noFill/>
+                  </pic:spPr>
+                </pic:pic>
+              </a:graphicData>
+            </a:graphic>
+          </wp:anchor>
+        </w:drawing>
+      </w:r>
+    </w:p>
+    <w:p>
+      <w:pPr>
+        <w:rPr>
+          <w:lang w:val="nl-NL"/>
+        </w:rPr>
+      </w:pPr>
+    </w:p>
+    <w:p>
+      <w:pPr>
+        <w:rPr>
+          <w:lang w:val="nl-NL"/>
+        </w:rPr>
+      </w:pPr>
+      <w:r>
+        <w:rPr>
+          <w:lang w:val="nl-NL"/>
+        </w:rPr>
+        <w:t xml:space="preserve">de code bestaat uit 2 delen het eerste gedeelte in </w:t>
+      </w:r>
+      <w:r>
+        <w:rPr>
+          <w:i/>
+          <w:iCs/>
+          <w:u w:val="single"/>
+          <w:lang w:val="nl-NL"/>
+        </w:rPr>
+        <w:t xml:space="preserve">code figuur 1 </w:t>
+      </w:r>
+      <w:r>
+        <w:rPr>
+          <w:lang w:val="nl-NL"/>
+        </w:rPr>
+        <w:t xml:space="preserve">is gewoon de setup. Hij moet de </w:t>
+      </w:r>
+      <w:proofErr w:type="spellStart"/>
+      <w:r>
+        <w:rPr>
+          <w:lang w:val="nl-NL"/>
+        </w:rPr>
+        <w:t>grid</w:t>
+      </w:r>
+      <w:proofErr w:type="spellEnd"/>
+      <w:r>
+        <w:rPr>
+          <w:lang w:val="nl-NL"/>
+        </w:rPr>
+        <w:t xml:space="preserve"> hebben en twee lijsten in lijst is voor de </w:t>
+      </w:r>
+      <w:proofErr w:type="spellStart"/>
+      <w:r>
+        <w:rPr>
+          <w:lang w:val="nl-NL"/>
+        </w:rPr>
+        <w:t>nodes</w:t>
+      </w:r>
+      <w:proofErr w:type="spellEnd"/>
+      <w:r>
+        <w:rPr>
+          <w:lang w:val="nl-NL"/>
+        </w:rPr>
+        <w:t xml:space="preserve"> die hij moet checken en de tweede is voor alle </w:t>
+      </w:r>
+      <w:proofErr w:type="spellStart"/>
+      <w:r>
+        <w:rPr>
+          <w:lang w:val="nl-NL"/>
+        </w:rPr>
+        <w:t>nodes</w:t>
+      </w:r>
+      <w:proofErr w:type="spellEnd"/>
+      <w:r>
+        <w:rPr>
+          <w:lang w:val="nl-NL"/>
+        </w:rPr>
+        <w:t xml:space="preserve"> die zij gecheckt.</w:t>
+      </w:r>
       <w:r>
         <w:rPr>
           <w:lang w:val="nl-NL"/>
@@ -4065,34 +4631,420 @@
     </w:p>
     <w:p>
       <w:pPr>
-        <w:pStyle w:val="Kop1"/>
-        <w:rPr>
-          <w:lang w:val="nl-NL"/>
-        </w:rPr>
-      </w:pPr>
-      <w:bookmarkStart w:id="14" w:name="_Toc128684687"/>
-      <w:r>
-        <w:rPr>
-          <w:lang w:val="nl-NL"/>
+        <w:rPr>
+          <w:lang w:val="nl-NL"/>
+        </w:rPr>
+      </w:pPr>
+      <w:r>
+        <w:rPr>
+          <w:noProof/>
         </w:rPr>
         <w:lastRenderedPageBreak/>
-        <w:t xml:space="preserve">Het testen/feedback van ander of de </w:t>
+        <mc:AlternateContent>
+          <mc:Choice Requires="wps">
+            <w:drawing>
+              <wp:anchor distT="0" distB="0" distL="114300" distR="114300" simplePos="0" relativeHeight="251668480" behindDoc="0" locked="0" layoutInCell="1" allowOverlap="1" wp14:anchorId="0061D7B5" wp14:editId="3F745FF4">
+                <wp:simplePos x="0" y="0"/>
+                <wp:positionH relativeFrom="column">
+                  <wp:posOffset>254635</wp:posOffset>
+                </wp:positionH>
+                <wp:positionV relativeFrom="paragraph">
+                  <wp:posOffset>2939415</wp:posOffset>
+                </wp:positionV>
+                <wp:extent cx="5434330" cy="635"/>
+                <wp:effectExtent l="0" t="0" r="0" b="0"/>
+                <wp:wrapTopAndBottom/>
+                <wp:docPr id="13" name="Tekstvak 13"/>
+                <wp:cNvGraphicFramePr/>
+                <a:graphic xmlns:a="http://schemas.openxmlformats.org/drawingml/2006/main">
+                  <a:graphicData uri="http://schemas.microsoft.com/office/word/2010/wordprocessingShape">
+                    <wps:wsp>
+                      <wps:cNvSpPr txBox="1"/>
+                      <wps:spPr>
+                        <a:xfrm>
+                          <a:off x="0" y="0"/>
+                          <a:ext cx="5434330" cy="635"/>
+                        </a:xfrm>
+                        <a:prstGeom prst="rect">
+                          <a:avLst/>
+                        </a:prstGeom>
+                        <a:solidFill>
+                          <a:prstClr val="white"/>
+                        </a:solidFill>
+                        <a:ln>
+                          <a:noFill/>
+                        </a:ln>
+                      </wps:spPr>
+                      <wps:txbx>
+                        <w:txbxContent>
+                          <w:p>
+                            <w:pPr>
+                              <w:pStyle w:val="Bijschrift"/>
+                              <w:rPr>
+                                <w:noProof/>
+                              </w:rPr>
+                            </w:pPr>
+                            <w:r>
+                              <w:t xml:space="preserve">code </w:t>
+                            </w:r>
+                            <w:proofErr w:type="spellStart"/>
+                            <w:r>
+                              <w:t>figuur</w:t>
+                            </w:r>
+                            <w:proofErr w:type="spellEnd"/>
+                            <w:r>
+                              <w:t xml:space="preserve"> 2</w:t>
+                            </w:r>
+                          </w:p>
+                        </w:txbxContent>
+                      </wps:txbx>
+                      <wps:bodyPr rot="0" spcFirstLastPara="0" vertOverflow="overflow" horzOverflow="overflow" vert="horz" wrap="square" lIns="0" tIns="0" rIns="0" bIns="0" numCol="1" spcCol="0" rtlCol="0" fromWordArt="0" anchor="t" anchorCtr="0" forceAA="0" compatLnSpc="1">
+                        <a:prstTxWarp prst="textNoShape">
+                          <a:avLst/>
+                        </a:prstTxWarp>
+                        <a:spAutoFit/>
+                      </wps:bodyPr>
+                    </wps:wsp>
+                  </a:graphicData>
+                </a:graphic>
+              </wp:anchor>
+            </w:drawing>
+          </mc:Choice>
+          <mc:Fallback>
+            <w:pict>
+              <v:shape w14:anchorId="0061D7B5" id="Tekstvak 13" o:spid="_x0000_s1027" type="#_x0000_t202" style="position:absolute;margin-left:20.05pt;margin-top:231.45pt;width:427.9pt;height:.05pt;z-index:251668480;visibility:visible;mso-wrap-style:square;mso-wrap-distance-left:9pt;mso-wrap-distance-top:0;mso-wrap-distance-right:9pt;mso-wrap-distance-bottom:0;mso-position-horizontal:absolute;mso-position-horizontal-relative:text;mso-position-vertical:absolute;mso-position-vertical-relative:text;v-text-anchor:top" o:gfxdata="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" stroked="f">
+                <v:textbox style="mso-fit-shape-to-text:t" inset="0,0,0,0">
+                  <w:txbxContent>
+                    <w:p>
+                      <w:pPr>
+                        <w:pStyle w:val="Bijschrift"/>
+                        <w:rPr>
+                          <w:noProof/>
+                        </w:rPr>
+                      </w:pPr>
+                      <w:r>
+                        <w:t xml:space="preserve">code </w:t>
+                      </w:r>
+                      <w:proofErr w:type="spellStart"/>
+                      <w:r>
+                        <w:t>figuur</w:t>
+                      </w:r>
+                      <w:proofErr w:type="spellEnd"/>
+                      <w:r>
+                        <w:t xml:space="preserve"> 2</w:t>
+                      </w:r>
+                    </w:p>
+                  </w:txbxContent>
+                </v:textbox>
+                <w10:wrap type="topAndBottom"/>
+              </v:shape>
+            </w:pict>
+          </mc:Fallback>
+        </mc:AlternateContent>
+      </w:r>
+      <w:r>
+        <w:rPr>
+          <w:noProof/>
+          <w:lang w:val="nl-NL"/>
+        </w:rPr>
+        <w:drawing>
+          <wp:anchor distT="0" distB="0" distL="114300" distR="114300" simplePos="0" relativeHeight="251664384" behindDoc="0" locked="0" layoutInCell="1" allowOverlap="1" wp14:anchorId="5A67C5C7" wp14:editId="4466FB8F">
+            <wp:simplePos x="0" y="0"/>
+            <wp:positionH relativeFrom="margin">
+              <wp:align>center</wp:align>
+            </wp:positionH>
+            <wp:positionV relativeFrom="paragraph">
+              <wp:posOffset>0</wp:posOffset>
+            </wp:positionV>
+            <wp:extent cx="5434330" cy="2882265"/>
+            <wp:effectExtent l="0" t="0" r="0" b="0"/>
+            <wp:wrapTopAndBottom/>
+            <wp:docPr id="10" name="Afbeelding 10" descr="Afbeelding met tekst, schermafbeelding, computer&#10;&#10;Automatisch gegenereerde beschrijving"/>
+            <wp:cNvGraphicFramePr>
+              <a:graphicFrameLocks xmlns:a="http://schemas.openxmlformats.org/drawingml/2006/main" noChangeAspect="1"/>
+            </wp:cNvGraphicFramePr>
+            <a:graphic xmlns:a="http://schemas.openxmlformats.org/drawingml/2006/main">
+              <a:graphicData uri="http://schemas.openxmlformats.org/drawingml/2006/picture">
+                <pic:pic xmlns:pic="http://schemas.openxmlformats.org/drawingml/2006/picture">
+                  <pic:nvPicPr>
+                    <pic:cNvPr id="10" name="Afbeelding 10" descr="Afbeelding met tekst, schermafbeelding, computer&#10;&#10;Automatisch gegenereerde beschrijving"/>
+                    <pic:cNvPicPr/>
+                  </pic:nvPicPr>
+                  <pic:blipFill rotWithShape="1">
+                    <a:blip r:embed="rId15" cstate="print">
+                      <a:extLst>
+                        <a:ext uri="{28A0092B-C50C-407E-A947-70E740481C1C}">
+                          <a14:useLocalDpi xmlns:a14="http://schemas.microsoft.com/office/drawing/2010/main" val="0"/>
+                        </a:ext>
+                      </a:extLst>
+                    </a:blip>
+                    <a:srcRect l="7479" t="11206" r="36324" b="35803"/>
+                    <a:stretch/>
+                  </pic:blipFill>
+                  <pic:spPr bwMode="auto">
+                    <a:xfrm>
+                      <a:off x="0" y="0"/>
+                      <a:ext cx="5434330" cy="2882265"/>
+                    </a:xfrm>
+                    <a:prstGeom prst="rect">
+                      <a:avLst/>
+                    </a:prstGeom>
+                    <a:ln>
+                      <a:noFill/>
+                    </a:ln>
+                    <a:extLst>
+                      <a:ext uri="{53640926-AAD7-44D8-BBD7-CCE9431645EC}">
+                        <a14:shadowObscured xmlns:a14="http://schemas.microsoft.com/office/drawing/2010/main"/>
+                      </a:ext>
+                    </a:extLst>
+                  </pic:spPr>
+                </pic:pic>
+              </a:graphicData>
+            </a:graphic>
+            <wp14:sizeRelH relativeFrom="margin">
+              <wp14:pctWidth>0</wp14:pctWidth>
+            </wp14:sizeRelH>
+            <wp14:sizeRelV relativeFrom="margin">
+              <wp14:pctHeight>0</wp14:pctHeight>
+            </wp14:sizeRelV>
+          </wp:anchor>
+        </w:drawing>
+      </w:r>
+    </w:p>
+    <w:p>
+      <w:pPr>
+        <w:rPr>
+          <w:lang w:val="nl-NL"/>
+        </w:rPr>
+      </w:pPr>
+    </w:p>
+    <w:p>
+      <w:pPr>
+        <w:rPr>
+          <w:lang w:val="nl-NL"/>
+        </w:rPr>
+      </w:pPr>
+      <w:r>
+        <w:rPr>
+          <w:noProof/>
+        </w:rPr>
+        <mc:AlternateContent>
+          <mc:Choice Requires="wps">
+            <w:drawing>
+              <wp:anchor distT="0" distB="0" distL="114300" distR="114300" simplePos="0" relativeHeight="251671552" behindDoc="0" locked="0" layoutInCell="1" allowOverlap="1" wp14:anchorId="5C68E859" wp14:editId="555ACB5C">
+                <wp:simplePos x="0" y="0"/>
+                <wp:positionH relativeFrom="column">
+                  <wp:posOffset>457200</wp:posOffset>
+                </wp:positionH>
+                <wp:positionV relativeFrom="paragraph">
+                  <wp:posOffset>4079875</wp:posOffset>
+                </wp:positionV>
+                <wp:extent cx="4819650" cy="171450"/>
+                <wp:effectExtent l="0" t="0" r="0" b="0"/>
+                <wp:wrapTopAndBottom/>
+                <wp:docPr id="15" name="Tekstvak 15"/>
+                <wp:cNvGraphicFramePr/>
+                <a:graphic xmlns:a="http://schemas.openxmlformats.org/drawingml/2006/main">
+                  <a:graphicData uri="http://schemas.microsoft.com/office/word/2010/wordprocessingShape">
+                    <wps:wsp>
+                      <wps:cNvSpPr txBox="1"/>
+                      <wps:spPr>
+                        <a:xfrm>
+                          <a:off x="0" y="0"/>
+                          <a:ext cx="4819650" cy="171450"/>
+                        </a:xfrm>
+                        <a:prstGeom prst="rect">
+                          <a:avLst/>
+                        </a:prstGeom>
+                        <a:solidFill>
+                          <a:prstClr val="white"/>
+                        </a:solidFill>
+                        <a:ln>
+                          <a:noFill/>
+                        </a:ln>
+                      </wps:spPr>
+                      <wps:txbx>
+                        <w:txbxContent>
+                          <w:p>
+                            <w:pPr>
+                              <w:pStyle w:val="Bijschrift"/>
+                              <w:rPr>
+                                <w:noProof/>
+                              </w:rPr>
+                            </w:pPr>
+                            <w:fldSimple w:instr=" SEQ Figuur \* ARABIC ">
+                              <w:r>
+                                <w:rPr>
+                                  <w:noProof/>
+                                </w:rPr>
+                                <w:t>1</w:t>
+                              </w:r>
+                            </w:fldSimple>
+                            <w:r>
+                              <w:t xml:space="preserve"> </w:t>
+                            </w:r>
+                            <w:proofErr w:type="spellStart"/>
+                            <w:r>
+                              <w:t>figuur</w:t>
+                            </w:r>
+                            <w:proofErr w:type="spellEnd"/>
+                            <w:r>
+                              <w:t xml:space="preserve"> game het algorithm</w:t>
+                            </w:r>
+                          </w:p>
+                        </w:txbxContent>
+                      </wps:txbx>
+                      <wps:bodyPr rot="0" spcFirstLastPara="0" vertOverflow="overflow" horzOverflow="overflow" vert="horz" wrap="square" lIns="0" tIns="0" rIns="0" bIns="0" numCol="1" spcCol="0" rtlCol="0" fromWordArt="0" anchor="t" anchorCtr="0" forceAA="0" compatLnSpc="1">
+                        <a:prstTxWarp prst="textNoShape">
+                          <a:avLst/>
+                        </a:prstTxWarp>
+                        <a:noAutofit/>
+                      </wps:bodyPr>
+                    </wps:wsp>
+                  </a:graphicData>
+                </a:graphic>
+                <wp14:sizeRelV relativeFrom="margin">
+                  <wp14:pctHeight>0</wp14:pctHeight>
+                </wp14:sizeRelV>
+              </wp:anchor>
+            </w:drawing>
+          </mc:Choice>
+          <mc:Fallback>
+            <w:pict>
+              <v:shape w14:anchorId="5C68E859" id="Tekstvak 15" o:spid="_x0000_s1028" type="#_x0000_t202" style="position:absolute;margin-left:36pt;margin-top:321.25pt;width:379.5pt;height:13.5pt;z-index:251671552;visibility:visible;mso-wrap-style:square;mso-height-percent:0;mso-wrap-distance-left:9pt;mso-wrap-distance-top:0;mso-wrap-distance-right:9pt;mso-wrap-distance-bottom:0;mso-position-horizontal:absolute;mso-position-horizontal-relative:text;mso-position-vertical:absolute;mso-position-vertical-relative:text;mso-height-percent:0;mso-height-relative:margin;v-text-anchor:top" o:gfxdata="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" stroked="f">
+                <v:textbox inset="0,0,0,0">
+                  <w:txbxContent>
+                    <w:p>
+                      <w:pPr>
+                        <w:pStyle w:val="Bijschrift"/>
+                        <w:rPr>
+                          <w:noProof/>
+                        </w:rPr>
+                      </w:pPr>
+                      <w:fldSimple w:instr=" SEQ Figuur \* ARABIC ">
+                        <w:r>
+                          <w:rPr>
+                            <w:noProof/>
+                          </w:rPr>
+                          <w:t>1</w:t>
+                        </w:r>
+                      </w:fldSimple>
+                      <w:r>
+                        <w:t xml:space="preserve"> </w:t>
+                      </w:r>
+                      <w:proofErr w:type="spellStart"/>
+                      <w:r>
+                        <w:t>figuur</w:t>
+                      </w:r>
+                      <w:proofErr w:type="spellEnd"/>
+                      <w:r>
+                        <w:t xml:space="preserve"> game het algorithm</w:t>
+                      </w:r>
+                    </w:p>
+                  </w:txbxContent>
+                </v:textbox>
+                <w10:wrap type="topAndBottom"/>
+              </v:shape>
+            </w:pict>
+          </mc:Fallback>
+        </mc:AlternateContent>
+      </w:r>
+      <w:r>
+        <w:rPr>
+          <w:lang w:val="nl-NL"/>
+        </w:rPr>
+        <w:t>het 2</w:t>
+      </w:r>
+      <w:r>
+        <w:rPr>
+          <w:vertAlign w:val="superscript"/>
+          <w:lang w:val="nl-NL"/>
+        </w:rPr>
+        <w:t>de</w:t>
+      </w:r>
+      <w:r>
+        <w:rPr>
+          <w:lang w:val="nl-NL"/>
+        </w:rPr>
+        <w:t xml:space="preserve"> gedeelte is de </w:t>
       </w:r>
       <w:proofErr w:type="spellStart"/>
       <w:r>
         <w:rPr>
           <w:lang w:val="nl-NL"/>
         </w:rPr>
-        <w:t>maze</w:t>
+        <w:t>algorithme</w:t>
       </w:r>
       <w:proofErr w:type="spellEnd"/>
       <w:r>
         <w:rPr>
           <w:lang w:val="nl-NL"/>
         </w:rPr>
-        <w:t xml:space="preserve"> generator goed werkt.</w:t>
-      </w:r>
-      <w:bookmarkEnd w:id="14"/>
+        <w:t xml:space="preserve"> het zelf het checkt of het alle </w:t>
+      </w:r>
+      <w:proofErr w:type="spellStart"/>
+      <w:r>
+        <w:rPr>
+          <w:lang w:val="nl-NL"/>
+        </w:rPr>
+        <w:t>nodes</w:t>
+      </w:r>
+      <w:proofErr w:type="spellEnd"/>
+      <w:r>
+        <w:rPr>
+          <w:lang w:val="nl-NL"/>
+        </w:rPr>
+        <w:t xml:space="preserve"> heeft gedaan zo niet blijft het doorgaan </w:t>
+      </w:r>
+      <w:proofErr w:type="spellStart"/>
+      <w:r>
+        <w:rPr>
+          <w:lang w:val="nl-NL"/>
+        </w:rPr>
+        <w:t>todat</w:t>
+      </w:r>
+      <w:proofErr w:type="spellEnd"/>
+      <w:r>
+        <w:rPr>
+          <w:lang w:val="nl-NL"/>
+        </w:rPr>
+        <w:t xml:space="preserve"> alle </w:t>
+      </w:r>
+      <w:proofErr w:type="spellStart"/>
+      <w:r>
+        <w:rPr>
+          <w:lang w:val="nl-NL"/>
+        </w:rPr>
+        <w:t>nodes</w:t>
+      </w:r>
+      <w:proofErr w:type="spellEnd"/>
+      <w:r>
+        <w:rPr>
+          <w:lang w:val="nl-NL"/>
+        </w:rPr>
+        <w:t xml:space="preserve"> in de compleet lijst zit. Daarna checkt hij of dat zijn buurmannen in de check lijst zit zo niet voegt hij ze toe. Mocht hij geen nieuwe </w:t>
+      </w:r>
+      <w:proofErr w:type="spellStart"/>
+      <w:r>
+        <w:rPr>
+          <w:lang w:val="nl-NL"/>
+        </w:rPr>
+        <w:t>nodes</w:t>
+      </w:r>
+      <w:proofErr w:type="spellEnd"/>
+      <w:r>
+        <w:rPr>
+          <w:lang w:val="nl-NL"/>
+        </w:rPr>
+        <w:t xml:space="preserve"> in de checklijst zetten dan halt hij uit de check lijst en plaats hem in de compleet lijst en een nieuwe node neem het over.</w:t>
+      </w:r>
+    </w:p>
+    <w:p>
+      <w:pPr>
+        <w:rPr>
+          <w:lang w:val="nl-NL"/>
+        </w:rPr>
+      </w:pPr>
     </w:p>
     <w:p>
       <w:pPr>
@@ -4118,7 +5070,162 @@
           <w:lang w:val="nl-NL"/>
         </w:rPr>
       </w:pPr>
-      <w:bookmarkStart w:id="15" w:name="_Toc128684688"/>
+      <w:bookmarkStart w:id="16" w:name="_Toc129615283"/>
+      <w:r>
+        <w:rPr>
+          <w:noProof/>
+          <w:lang w:val="nl-NL"/>
+        </w:rPr>
+        <w:lastRenderedPageBreak/>
+        <w:drawing>
+          <wp:anchor distT="0" distB="0" distL="114300" distR="114300" simplePos="0" relativeHeight="251669504" behindDoc="0" locked="0" layoutInCell="1" allowOverlap="1" wp14:anchorId="782B5FC9" wp14:editId="2C64D5A0">
+            <wp:simplePos x="0" y="0"/>
+            <wp:positionH relativeFrom="margin">
+              <wp:align>center</wp:align>
+            </wp:positionH>
+            <wp:positionV relativeFrom="paragraph">
+              <wp:posOffset>249555</wp:posOffset>
+            </wp:positionV>
+            <wp:extent cx="4819650" cy="3190473"/>
+            <wp:effectExtent l="0" t="0" r="0" b="0"/>
+            <wp:wrapTopAndBottom/>
+            <wp:docPr id="14" name="Afbeelding 14" descr="Afbeelding met tekst, monitor, schermafbeelding, scherm&#10;&#10;Automatisch gegenereerde beschrijving"/>
+            <wp:cNvGraphicFramePr>
+              <a:graphicFrameLocks xmlns:a="http://schemas.openxmlformats.org/drawingml/2006/main" noChangeAspect="1"/>
+            </wp:cNvGraphicFramePr>
+            <a:graphic xmlns:a="http://schemas.openxmlformats.org/drawingml/2006/main">
+              <a:graphicData uri="http://schemas.openxmlformats.org/drawingml/2006/picture">
+                <pic:pic xmlns:pic="http://schemas.openxmlformats.org/drawingml/2006/picture">
+                  <pic:nvPicPr>
+                    <pic:cNvPr id="14" name="Afbeelding 14" descr="Afbeelding met tekst, monitor, schermafbeelding, scherm&#10;&#10;Automatisch gegenereerde beschrijving"/>
+                    <pic:cNvPicPr/>
+                  </pic:nvPicPr>
+                  <pic:blipFill rotWithShape="1">
+                    <a:blip r:embed="rId16" cstate="print">
+                      <a:extLst>
+                        <a:ext uri="{28A0092B-C50C-407E-A947-70E740481C1C}">
+                          <a14:useLocalDpi xmlns:a14="http://schemas.microsoft.com/office/drawing/2010/main" val="0"/>
+                        </a:ext>
+                      </a:extLst>
+                    </a:blip>
+                    <a:srcRect l="25427" t="25261" r="29060" b="21178"/>
+                    <a:stretch/>
+                  </pic:blipFill>
+                  <pic:spPr bwMode="auto">
+                    <a:xfrm>
+                      <a:off x="0" y="0"/>
+                      <a:ext cx="4819650" cy="3190473"/>
+                    </a:xfrm>
+                    <a:prstGeom prst="rect">
+                      <a:avLst/>
+                    </a:prstGeom>
+                    <a:ln>
+                      <a:noFill/>
+                    </a:ln>
+                    <a:extLst>
+                      <a:ext uri="{53640926-AAD7-44D8-BBD7-CCE9431645EC}">
+                        <a14:shadowObscured xmlns:a14="http://schemas.microsoft.com/office/drawing/2010/main"/>
+                      </a:ext>
+                    </a:extLst>
+                  </pic:spPr>
+                </pic:pic>
+              </a:graphicData>
+            </a:graphic>
+            <wp14:sizeRelH relativeFrom="page">
+              <wp14:pctWidth>0</wp14:pctWidth>
+            </wp14:sizeRelH>
+            <wp14:sizeRelV relativeFrom="page">
+              <wp14:pctHeight>0</wp14:pctHeight>
+            </wp14:sizeRelV>
+          </wp:anchor>
+        </w:drawing>
+      </w:r>
+      <w:bookmarkEnd w:id="16"/>
+    </w:p>
+    <w:p>
+      <w:pPr>
+        <w:rPr>
+          <w:lang w:val="nl-NL"/>
+        </w:rPr>
+      </w:pPr>
+      <w:r>
+        <w:rPr>
+          <w:lang w:val="nl-NL"/>
+        </w:rPr>
+        <w:t>Dit is het resultaat. Het blauwe gedeelte is al gecheckt de gele blokken zitten in de lijst van nog het checken en de witte tegels zijn nog niet gecheckt of zitten in de lijst.</w:t>
+      </w:r>
+    </w:p>
+    <w:p>
+      <w:pPr>
+        <w:pStyle w:val="Kop1"/>
+        <w:rPr>
+          <w:lang w:val="nl-NL"/>
+        </w:rPr>
+      </w:pPr>
+    </w:p>
+    <w:p>
+      <w:pPr>
+        <w:pStyle w:val="Kop1"/>
+        <w:rPr>
+          <w:lang w:val="nl-NL"/>
+        </w:rPr>
+      </w:pPr>
+    </w:p>
+    <w:p>
+      <w:pPr>
+        <w:pStyle w:val="Kop1"/>
+        <w:rPr>
+          <w:lang w:val="nl-NL"/>
+        </w:rPr>
+      </w:pPr>
+      <w:bookmarkStart w:id="17" w:name="_Toc129615284"/>
+      <w:r>
+        <w:rPr>
+          <w:lang w:val="nl-NL"/>
+        </w:rPr>
+        <w:t xml:space="preserve">Het testen/feedback van ander of de </w:t>
+      </w:r>
+      <w:proofErr w:type="spellStart"/>
+      <w:r>
+        <w:rPr>
+          <w:lang w:val="nl-NL"/>
+        </w:rPr>
+        <w:t>maze</w:t>
+      </w:r>
+      <w:proofErr w:type="spellEnd"/>
+      <w:r>
+        <w:rPr>
+          <w:lang w:val="nl-NL"/>
+        </w:rPr>
+        <w:t xml:space="preserve"> generator goed werkt.</w:t>
+      </w:r>
+      <w:bookmarkEnd w:id="17"/>
+    </w:p>
+    <w:p>
+      <w:pPr>
+        <w:rPr>
+          <w:rFonts w:asciiTheme="majorHAnsi" w:eastAsiaTheme="majorEastAsia" w:hAnsiTheme="majorHAnsi" w:cstheme="majorBidi"/>
+          <w:color w:val="2F5496" w:themeColor="accent1" w:themeShade="BF"/>
+          <w:sz w:val="32"/>
+          <w:szCs w:val="32"/>
+          <w:lang w:val="nl-NL"/>
+        </w:rPr>
+      </w:pPr>
+      <w:r>
+        <w:rPr>
+          <w:lang w:val="nl-NL"/>
+        </w:rPr>
+        <w:br w:type="page"/>
+      </w:r>
+    </w:p>
+    <w:p>
+      <w:pPr>
+        <w:pStyle w:val="Kop1"/>
+        <w:rPr>
+          <w:lang w:val="nl-NL"/>
+        </w:rPr>
+      </w:pPr>
+      <w:bookmarkStart w:id="18" w:name="_Toc129615285"/>
       <w:r>
         <w:rPr>
           <w:lang w:val="nl-NL"/>
@@ -4126,15 +5233,15 @@
         <w:lastRenderedPageBreak/>
         <w:t>Links</w:t>
       </w:r>
-      <w:bookmarkEnd w:id="15"/>
-    </w:p>
-    <w:p>
-      <w:pPr>
-        <w:rPr>
-          <w:lang w:val="nl-NL"/>
-        </w:rPr>
-      </w:pPr>
-      <w:hyperlink r:id="rId14" w:history="1">
+      <w:bookmarkEnd w:id="18"/>
+    </w:p>
+    <w:p>
+      <w:pPr>
+        <w:rPr>
+          <w:lang w:val="nl-NL"/>
+        </w:rPr>
+      </w:pPr>
+      <w:hyperlink r:id="rId17" w:history="1">
         <w:r>
           <w:rPr>
             <w:rStyle w:val="Hyperlink"/>
@@ -4150,6 +5257,22 @@
           <w:lang w:val="nl-NL"/>
         </w:rPr>
       </w:pPr>
+      <w:hyperlink r:id="rId18" w:history="1">
+        <w:r>
+          <w:rPr>
+            <w:rStyle w:val="Hyperlink"/>
+            <w:lang w:val="nl-NL"/>
+          </w:rPr>
+          <w:t>https://www.youtube.com/watch?v=OutlTTOm17M&amp;t=1486s</w:t>
+        </w:r>
+      </w:hyperlink>
+    </w:p>
+    <w:p>
+      <w:pPr>
+        <w:rPr>
+          <w:lang w:val="nl-NL"/>
+        </w:rPr>
+      </w:pPr>
     </w:p>
     <w:p>
       <w:pPr>
@@ -4159,8 +5282,8 @@
       </w:pPr>
     </w:p>
     <w:sectPr>
-      <w:headerReference w:type="default" r:id="rId15"/>
-      <w:footerReference w:type="default" r:id="rId16"/>
+      <w:headerReference w:type="default" r:id="rId19"/>
+      <w:footerReference w:type="default" r:id="rId20"/>
       <w:pgSz w:w="12240" w:h="15840"/>
       <w:pgMar w:top="1440" w:right="1440" w:bottom="1440" w:left="1440" w:header="720" w:footer="720" w:gutter="0"/>
       <w:cols w:space="720"/>
@@ -5469,6 +6592,25 @@
       <w:shd w:val="clear" w:color="auto" w:fill="E1DFDD"/>
     </w:rPr>
   </w:style>
+  <w:style w:type="paragraph" w:styleId="Bijschrift">
+    <w:name w:val="caption"/>
+    <w:basedOn w:val="Standaard"/>
+    <w:next w:val="Standaard"/>
+    <w:uiPriority w:val="35"/>
+    <w:unhideWhenUsed/>
+    <w:qFormat/>
+    <w:rsid w:val="002C4632"/>
+    <w:pPr>
+      <w:spacing w:after="200" w:line="240" w:lineRule="auto"/>
+    </w:pPr>
+    <w:rPr>
+      <w:i/>
+      <w:iCs/>
+      <w:color w:val="44546A" w:themeColor="text2"/>
+      <w:sz w:val="18"/>
+      <w:szCs w:val="18"/>
+    </w:rPr>
+  </w:style>
 </w:styles>
 </file>
 

</xml_diff>